<commit_message>
Task 2.3 Added learning journal.
</commit_message>
<xml_diff>
--- a/task2.3/1.1_learning-journal_acheivement-2_task2.3.docx
+++ b/task2.3/1.1_learning-journal_acheivement-2_task2.3.docx
@@ -8813,6 +8813,11 @@
     </w:p>
     <w:p>
       <w:pPr>
+        <w:ind w:left="360"/>
+      </w:pPr>
+    </w:p>
+    <w:p>
+      <w:pPr>
         <w:ind w:left="1134"/>
         <w:jc w:val="both"/>
         <w:rPr>
@@ -8898,6 +8903,11 @@
     </w:p>
     <w:p>
       <w:pPr>
+        <w:ind w:left="720"/>
+      </w:pPr>
+    </w:p>
+    <w:p>
+      <w:pPr>
         <w:ind w:left="1134"/>
         <w:jc w:val="both"/>
         <w:rPr>
@@ -8962,6 +8972,7 @@
           <w:sz w:val="20"/>
           <w:szCs w:val="20"/>
         </w:rPr>
+        <w:lastRenderedPageBreak/>
         <w:t xml:space="preserve">Summarize the process of creating views, templates, and URLs </w:t>
       </w:r>
     </w:p>
@@ -8994,7 +9005,6 @@
           <w:sz w:val="20"/>
           <w:szCs w:val="20"/>
         </w:rPr>
-        <w:lastRenderedPageBreak/>
         <w:t>Create a frontend page for your web application</w:t>
       </w:r>
     </w:p>
@@ -9479,7 +9489,6 @@
           <w:sz w:val="20"/>
           <w:szCs w:val="20"/>
         </w:rPr>
-        <w:lastRenderedPageBreak/>
         <w:t xml:space="preserve">You’re now more than halfway through Achievement 2! Take a moment to reflect on your learning in the course so far. How is it going? What’s something you’re proud of so far? Is there something you’re struggling with? What do you need more practice with? You can use these notes to guide your next mentor call. </w:t>
       </w:r>
     </w:p>

</xml_diff>